<commit_message>
Ajuste no caso de teste 11 e inclusão do caso de teste 15
</commit_message>
<xml_diff>
--- a/4.4 Caso de Teste - UC-11 Excluir atividade.docx
+++ b/4.4 Caso de Teste - UC-11 Excluir atividade.docx
@@ -2,23 +2,9 @@
 <file path=word/document.xml><?xml version="1.0" encoding="utf-8"?>
 <w:document xmlns:wpc="http://schemas.microsoft.com/office/word/2010/wordprocessingCanvas" xmlns:mc="http://schemas.openxmlformats.org/markup-compatibility/2006" xmlns:o="urn:schemas-microsoft-com:office:office" xmlns:r="http://schemas.openxmlformats.org/officeDocument/2006/relationships" xmlns:m="http://schemas.openxmlformats.org/officeDocument/2006/math" xmlns:v="urn:schemas-microsoft-com:vml" xmlns:wp14="http://schemas.microsoft.com/office/word/2010/wordprocessingDrawing" xmlns:wp="http://schemas.openxmlformats.org/drawingml/2006/wordprocessingDrawing" xmlns:w10="urn:schemas-microsoft-com:office:word" xmlns:w="http://schemas.openxmlformats.org/wordprocessingml/2006/main" xmlns:w14="http://schemas.microsoft.com/office/word/2010/wordml" xmlns:wpg="http://schemas.microsoft.com/office/word/2010/wordprocessingGroup" xmlns:wpi="http://schemas.microsoft.com/office/word/2010/wordprocessingInk" xmlns:wne="http://schemas.microsoft.com/office/word/2006/wordml" xmlns:wps="http://schemas.microsoft.com/office/word/2010/wordprocessingShape" mc:Ignorable="w14 wp14">
   <w:body>
-    <w:p>
-      <w:pPr>
-        <w:rPr>
-          <w:sz w:val="8"/>
-        </w:rPr>
-      </w:pPr>
-    </w:p>
-    <w:p>
-      <w:pPr>
-        <w:rPr>
-          <w:sz w:val="8"/>
-        </w:rPr>
-      </w:pPr>
-    </w:p>
     <w:tbl>
       <w:tblPr>
-        <w:tblW w:w="0" w:type="auto"/>
+        <w:tblW w:w="9214" w:type="dxa"/>
         <w:tblInd w:w="-72" w:type="dxa"/>
         <w:tblBorders>
           <w:top w:val="single" w:sz="4" w:space="0" w:color="auto"/>
@@ -36,14 +22,15 @@
         <w:tblLook w:val="0000" w:firstRow="0" w:lastRow="0" w:firstColumn="0" w:lastColumn="0" w:noHBand="0" w:noVBand="0"/>
       </w:tblPr>
       <w:tblGrid>
-        <w:gridCol w:w="1367"/>
-        <w:gridCol w:w="3170"/>
-        <w:gridCol w:w="4677"/>
+        <w:gridCol w:w="1135"/>
+        <w:gridCol w:w="1824"/>
+        <w:gridCol w:w="3137"/>
+        <w:gridCol w:w="3118"/>
       </w:tblGrid>
       <w:tr>
         <w:tc>
           <w:tcPr>
-            <w:tcW w:w="1367" w:type="dxa"/>
+            <w:tcW w:w="1135" w:type="dxa"/>
             <w:tcBorders>
               <w:bottom w:val="single" w:sz="4" w:space="0" w:color="auto"/>
             </w:tcBorders>
@@ -69,212 +56,319 @@
         </w:tc>
         <w:tc>
           <w:tcPr>
-            <w:tcW w:w="7847" w:type="dxa"/>
+            <w:tcW w:w="8079" w:type="dxa"/>
+            <w:gridSpan w:val="3"/>
+            <w:tcBorders>
+              <w:bottom w:val="single" w:sz="4" w:space="0" w:color="auto"/>
+            </w:tcBorders>
+            <w:shd w:val="clear" w:color="auto" w:fill="BFBFBF" w:themeFill="background1" w:themeFillShade="BF"/>
+            <w:vAlign w:val="center"/>
+          </w:tcPr>
+          <w:p>
+            <w:pPr>
+              <w:pStyle w:val="Cabealho"/>
+              <w:jc w:val="center"/>
+              <w:rPr>
+                <w:rFonts w:ascii="Arial" w:hAnsi="Arial" w:cs="Arial"/>
+                <w:b/>
+              </w:rPr>
+            </w:pPr>
+            <w:r>
+              <w:rPr>
+                <w:rFonts w:ascii="Arial" w:hAnsi="Arial" w:cs="Arial"/>
+                <w:b/>
+              </w:rPr>
+              <w:t>PROPÓSITO</w:t>
+            </w:r>
+          </w:p>
+        </w:tc>
+      </w:tr>
+      <w:tr>
+        <w:trPr>
+          <w:trHeight w:val="189"/>
+        </w:trPr>
+        <w:tc>
+          <w:tcPr>
+            <w:tcW w:w="1135" w:type="dxa"/>
+            <w:tcBorders>
+              <w:bottom w:val="single" w:sz="4" w:space="0" w:color="auto"/>
+            </w:tcBorders>
+          </w:tcPr>
+          <w:p>
+            <w:pPr>
+              <w:pStyle w:val="Cabealho"/>
+              <w:jc w:val="center"/>
+              <w:rPr>
+                <w:rFonts w:ascii="Arial" w:hAnsi="Arial" w:cs="Arial"/>
+                <w:b/>
+                <w:bCs/>
+              </w:rPr>
+            </w:pPr>
+            <w:r>
+              <w:rPr>
+                <w:rFonts w:ascii="Arial" w:hAnsi="Arial" w:cs="Arial"/>
+                <w:b/>
+                <w:bCs/>
+                <w:sz w:val="24"/>
+              </w:rPr>
+              <w:t>01</w:t>
+            </w:r>
+          </w:p>
+        </w:tc>
+        <w:tc>
+          <w:tcPr>
+            <w:tcW w:w="8079" w:type="dxa"/>
+            <w:gridSpan w:val="3"/>
+            <w:tcBorders>
+              <w:bottom w:val="single" w:sz="4" w:space="0" w:color="auto"/>
+            </w:tcBorders>
+          </w:tcPr>
+          <w:p>
+            <w:pPr>
+              <w:pStyle w:val="Cabealho"/>
+              <w:rPr>
+                <w:rFonts w:ascii="Arial" w:hAnsi="Arial" w:cs="Arial"/>
+                <w:b/>
+                <w:bCs/>
+              </w:rPr>
+            </w:pPr>
+            <w:r>
+              <w:rPr>
+                <w:rFonts w:ascii="Arial" w:hAnsi="Arial" w:cs="Arial"/>
+                <w:b/>
+                <w:bCs/>
+              </w:rPr>
+              <w:t xml:space="preserve">VALIDAR A </w:t>
+            </w:r>
+            <w:r>
+              <w:rPr>
+                <w:rFonts w:ascii="Arial" w:hAnsi="Arial" w:cs="Arial"/>
+                <w:b/>
+                <w:bCs/>
+              </w:rPr>
+              <w:t>EXCLUSÃO DE ATIVIDADE</w:t>
+            </w:r>
+            <w:r>
+              <w:rPr>
+                <w:rFonts w:ascii="Arial" w:hAnsi="Arial" w:cs="Arial"/>
+                <w:b/>
+                <w:bCs/>
+              </w:rPr>
+              <w:t xml:space="preserve"> NO POP-UP DA TELA </w:t>
+            </w:r>
+            <w:r>
+              <w:rPr>
+                <w:rFonts w:ascii="Arial" w:hAnsi="Arial" w:cs="Arial"/>
+                <w:b/>
+                <w:bCs/>
+              </w:rPr>
+              <w:t xml:space="preserve">EXCLUIR </w:t>
+            </w:r>
+          </w:p>
+        </w:tc>
+      </w:tr>
+      <w:tr>
+        <w:tc>
+          <w:tcPr>
+            <w:tcW w:w="9214" w:type="dxa"/>
+            <w:gridSpan w:val="4"/>
+            <w:tcBorders>
+              <w:bottom w:val="single" w:sz="4" w:space="0" w:color="auto"/>
+            </w:tcBorders>
+            <w:shd w:val="clear" w:color="auto" w:fill="BFBFBF" w:themeFill="background1" w:themeFillShade="BF"/>
+            <w:vAlign w:val="center"/>
+          </w:tcPr>
+          <w:p>
+            <w:pPr>
+              <w:pStyle w:val="Cabealho"/>
+              <w:jc w:val="center"/>
+              <w:rPr>
+                <w:rFonts w:ascii="Arial" w:hAnsi="Arial" w:cs="Arial"/>
+                <w:b/>
+              </w:rPr>
+            </w:pPr>
+            <w:r>
+              <w:rPr>
+                <w:rFonts w:ascii="Arial" w:hAnsi="Arial" w:cs="Arial"/>
+                <w:b/>
+              </w:rPr>
+              <w:t>PRÉ-CONDIÇÕES</w:t>
+            </w:r>
+          </w:p>
+        </w:tc>
+      </w:tr>
+      <w:tr>
+        <w:trPr>
+          <w:trHeight w:val="189"/>
+        </w:trPr>
+        <w:tc>
+          <w:tcPr>
+            <w:tcW w:w="9214" w:type="dxa"/>
+            <w:gridSpan w:val="4"/>
+            <w:tcBorders>
+              <w:bottom w:val="single" w:sz="4" w:space="0" w:color="auto"/>
+            </w:tcBorders>
+          </w:tcPr>
+          <w:p>
+            <w:pPr>
+              <w:pStyle w:val="Cabealho"/>
+              <w:rPr>
+                <w:rFonts w:ascii="Arial" w:hAnsi="Arial" w:cs="Arial"/>
+                <w:b/>
+                <w:bCs/>
+              </w:rPr>
+            </w:pPr>
+            <w:r>
+              <w:rPr>
+                <w:rFonts w:ascii="Arial" w:hAnsi="Arial" w:cs="Arial"/>
+                <w:b/>
+                <w:bCs/>
+                <w:color w:val="000000" w:themeColor="text1"/>
+              </w:rPr>
+              <w:t xml:space="preserve">Entrar na tela de </w:t>
+            </w:r>
+            <w:r>
+              <w:rPr>
+                <w:rFonts w:ascii="Arial" w:hAnsi="Arial" w:cs="Arial"/>
+                <w:b/>
+                <w:bCs/>
+                <w:color w:val="000000" w:themeColor="text1"/>
+              </w:rPr>
+              <w:t>consulta/edição</w:t>
+            </w:r>
+            <w:r>
+              <w:rPr>
+                <w:rFonts w:ascii="Arial" w:hAnsi="Arial" w:cs="Arial"/>
+                <w:b/>
+                <w:bCs/>
+                <w:color w:val="000000" w:themeColor="text1"/>
+              </w:rPr>
+              <w:t xml:space="preserve"> de um</w:t>
+            </w:r>
+            <w:r>
+              <w:rPr>
+                <w:rFonts w:ascii="Arial" w:hAnsi="Arial" w:cs="Arial"/>
+                <w:b/>
+                <w:bCs/>
+                <w:color w:val="000000" w:themeColor="text1"/>
+              </w:rPr>
+              <w:t>a</w:t>
+            </w:r>
+            <w:r>
+              <w:rPr>
+                <w:rFonts w:ascii="Arial" w:hAnsi="Arial" w:cs="Arial"/>
+                <w:b/>
+                <w:bCs/>
+                <w:color w:val="000000" w:themeColor="text1"/>
+              </w:rPr>
+              <w:t xml:space="preserve"> </w:t>
+            </w:r>
+            <w:r>
+              <w:rPr>
+                <w:rFonts w:ascii="Arial" w:hAnsi="Arial" w:cs="Arial"/>
+                <w:b/>
+                <w:bCs/>
+                <w:color w:val="000000" w:themeColor="text1"/>
+              </w:rPr>
+              <w:t>atividade</w:t>
+            </w:r>
+            <w:r>
+              <w:rPr>
+                <w:rFonts w:ascii="Arial" w:hAnsi="Arial" w:cs="Arial"/>
+                <w:b/>
+                <w:bCs/>
+                <w:color w:val="000000" w:themeColor="text1"/>
+              </w:rPr>
+              <w:t xml:space="preserve"> previamente cadastr</w:t>
+            </w:r>
+            <w:r>
+              <w:rPr>
+                <w:rFonts w:ascii="Arial" w:hAnsi="Arial" w:cs="Arial"/>
+                <w:b/>
+                <w:bCs/>
+                <w:color w:val="000000" w:themeColor="text1"/>
+              </w:rPr>
+              <w:t>ada</w:t>
+            </w:r>
+          </w:p>
+        </w:tc>
+      </w:tr>
+      <w:tr>
+        <w:trPr>
+          <w:trHeight w:val="473"/>
+        </w:trPr>
+        <w:tc>
+          <w:tcPr>
+            <w:tcW w:w="2959" w:type="dxa"/>
             <w:gridSpan w:val="2"/>
             <w:tcBorders>
               <w:bottom w:val="single" w:sz="4" w:space="0" w:color="auto"/>
             </w:tcBorders>
             <w:shd w:val="clear" w:color="auto" w:fill="BFBFBF" w:themeFill="background1" w:themeFillShade="BF"/>
-          </w:tcPr>
-          <w:p>
-            <w:pPr>
-              <w:pStyle w:val="Cabealho"/>
-              <w:jc w:val="center"/>
-              <w:rPr>
-                <w:rFonts w:ascii="Arial" w:hAnsi="Arial" w:cs="Arial"/>
-                <w:b/>
-              </w:rPr>
-            </w:pPr>
-            <w:r>
-              <w:rPr>
-                <w:rFonts w:ascii="Arial" w:hAnsi="Arial" w:cs="Arial"/>
-                <w:b/>
-              </w:rPr>
-              <w:t>PROPÓSITO</w:t>
-            </w:r>
-          </w:p>
-        </w:tc>
-      </w:tr>
-      <w:tr>
-        <w:trPr>
-          <w:trHeight w:val="189"/>
-        </w:trPr>
-        <w:tc>
-          <w:tcPr>
-            <w:tcW w:w="1367" w:type="dxa"/>
-            <w:tcBorders>
-              <w:bottom w:val="single" w:sz="4" w:space="0" w:color="auto"/>
-            </w:tcBorders>
-          </w:tcPr>
-          <w:p>
-            <w:pPr>
-              <w:pStyle w:val="Cabealho"/>
-              <w:jc w:val="center"/>
-              <w:rPr>
-                <w:rFonts w:ascii="Arial" w:hAnsi="Arial" w:cs="Arial"/>
-                <w:b/>
-                <w:bCs/>
-              </w:rPr>
-            </w:pPr>
-            <w:r>
-              <w:rPr>
-                <w:rFonts w:ascii="Arial" w:hAnsi="Arial" w:cs="Arial"/>
-                <w:b/>
-                <w:bCs/>
-                <w:sz w:val="24"/>
-              </w:rPr>
-              <w:t>01</w:t>
-            </w:r>
-          </w:p>
-        </w:tc>
-        <w:tc>
-          <w:tcPr>
-            <w:tcW w:w="7847" w:type="dxa"/>
-            <w:gridSpan w:val="2"/>
-            <w:tcBorders>
-              <w:bottom w:val="single" w:sz="4" w:space="0" w:color="auto"/>
-            </w:tcBorders>
-          </w:tcPr>
-          <w:p>
-            <w:pPr>
-              <w:pStyle w:val="Cabealho"/>
-              <w:rPr>
-                <w:rFonts w:ascii="Arial" w:hAnsi="Arial" w:cs="Arial"/>
-                <w:b/>
-                <w:bCs/>
-              </w:rPr>
-            </w:pPr>
-            <w:r>
-              <w:rPr>
-                <w:rFonts w:ascii="Arial" w:hAnsi="Arial" w:cs="Arial"/>
-                <w:b/>
-                <w:bCs/>
-              </w:rPr>
-              <w:t>Teste do</w:t>
-            </w:r>
-            <w:r>
-              <w:rPr>
-                <w:rFonts w:ascii="Arial" w:hAnsi="Arial" w:cs="Arial"/>
-                <w:b/>
-                <w:bCs/>
-              </w:rPr>
-              <w:t xml:space="preserve"> bot</w:t>
-            </w:r>
-            <w:r>
-              <w:rPr>
-                <w:rFonts w:ascii="Arial" w:hAnsi="Arial" w:cs="Arial"/>
-                <w:b/>
-                <w:bCs/>
-              </w:rPr>
-              <w:t>ão</w:t>
-            </w:r>
-            <w:r>
-              <w:rPr>
-                <w:rFonts w:ascii="Arial" w:hAnsi="Arial" w:cs="Arial"/>
-                <w:b/>
-                <w:bCs/>
-              </w:rPr>
-              <w:t>:</w:t>
-            </w:r>
-          </w:p>
-          <w:p>
-            <w:pPr>
-              <w:pStyle w:val="Cabealho"/>
-              <w:rPr>
-                <w:rFonts w:ascii="Arial" w:hAnsi="Arial" w:cs="Arial"/>
-                <w:b/>
-                <w:bCs/>
-              </w:rPr>
-            </w:pPr>
-            <w:r>
-              <w:rPr>
-                <w:rFonts w:ascii="Arial" w:hAnsi="Arial" w:cs="Arial"/>
-                <w:b/>
-                <w:bCs/>
-              </w:rPr>
-              <w:t>EXCLUIR</w:t>
-            </w:r>
-          </w:p>
-        </w:tc>
-      </w:tr>
-      <w:tr>
-        <w:tc>
-          <w:tcPr>
-            <w:tcW w:w="9214" w:type="dxa"/>
-            <w:gridSpan w:val="3"/>
+            <w:vAlign w:val="center"/>
+          </w:tcPr>
+          <w:p>
+            <w:pPr>
+              <w:pStyle w:val="Cabealho"/>
+              <w:jc w:val="center"/>
+              <w:rPr>
+                <w:rFonts w:ascii="Arial" w:hAnsi="Arial" w:cs="Arial"/>
+                <w:b/>
+              </w:rPr>
+            </w:pPr>
+            <w:r>
+              <w:rPr>
+                <w:rFonts w:ascii="Arial" w:hAnsi="Arial" w:cs="Arial"/>
+                <w:b/>
+              </w:rPr>
+              <w:t xml:space="preserve">ENTRADA </w:t>
+            </w:r>
+            <w:proofErr w:type="gramStart"/>
+            <w:r>
+              <w:rPr>
+                <w:rFonts w:ascii="Arial" w:hAnsi="Arial" w:cs="Arial"/>
+                <w:b/>
+              </w:rPr>
+              <w:t>1</w:t>
+            </w:r>
+            <w:proofErr w:type="gramEnd"/>
+          </w:p>
+        </w:tc>
+        <w:tc>
+          <w:tcPr>
+            <w:tcW w:w="3137" w:type="dxa"/>
             <w:tcBorders>
               <w:bottom w:val="single" w:sz="4" w:space="0" w:color="auto"/>
             </w:tcBorders>
             <w:shd w:val="clear" w:color="auto" w:fill="BFBFBF" w:themeFill="background1" w:themeFillShade="BF"/>
-          </w:tcPr>
-          <w:p>
-            <w:pPr>
-              <w:pStyle w:val="Cabealho"/>
-              <w:jc w:val="center"/>
-              <w:rPr>
-                <w:rFonts w:ascii="Arial" w:hAnsi="Arial" w:cs="Arial"/>
-                <w:b/>
-              </w:rPr>
-            </w:pPr>
-            <w:r>
-              <w:rPr>
-                <w:rFonts w:ascii="Arial" w:hAnsi="Arial" w:cs="Arial"/>
-                <w:b/>
-              </w:rPr>
-              <w:t>PRÉ-CONDIÇÕES</w:t>
-            </w:r>
-          </w:p>
-        </w:tc>
-      </w:tr>
-      <w:tr>
-        <w:trPr>
-          <w:trHeight w:val="189"/>
-        </w:trPr>
-        <w:tc>
-          <w:tcPr>
-            <w:tcW w:w="9214" w:type="dxa"/>
-            <w:gridSpan w:val="3"/>
-            <w:tcBorders>
-              <w:bottom w:val="single" w:sz="4" w:space="0" w:color="auto"/>
-            </w:tcBorders>
-          </w:tcPr>
-          <w:p>
-            <w:pPr>
-              <w:pStyle w:val="Cabealho"/>
-              <w:rPr>
-                <w:rFonts w:ascii="Arial" w:hAnsi="Arial" w:cs="Arial"/>
-                <w:b/>
-                <w:bCs/>
-              </w:rPr>
-            </w:pPr>
-            <w:r>
-              <w:rPr>
-                <w:rFonts w:ascii="Arial" w:hAnsi="Arial" w:cs="Arial"/>
-                <w:b/>
-                <w:bCs/>
-              </w:rPr>
-              <w:t xml:space="preserve">Não </w:t>
-            </w:r>
-            <w:r>
-              <w:rPr>
-                <w:rFonts w:ascii="Arial" w:hAnsi="Arial" w:cs="Arial"/>
-                <w:b/>
-                <w:bCs/>
-              </w:rPr>
-              <w:t>se aplica.</w:t>
-            </w:r>
-          </w:p>
-        </w:tc>
-      </w:tr>
-      <w:tr>
-        <w:tc>
-          <w:tcPr>
-            <w:tcW w:w="4537" w:type="dxa"/>
-            <w:gridSpan w:val="2"/>
+            <w:vAlign w:val="center"/>
+          </w:tcPr>
+          <w:p>
+            <w:pPr>
+              <w:pStyle w:val="Cabealho"/>
+              <w:jc w:val="center"/>
+              <w:rPr>
+                <w:rFonts w:ascii="Arial" w:hAnsi="Arial" w:cs="Arial"/>
+                <w:b/>
+              </w:rPr>
+            </w:pPr>
+            <w:r>
+              <w:rPr>
+                <w:rFonts w:ascii="Arial" w:hAnsi="Arial" w:cs="Arial"/>
+                <w:b/>
+              </w:rPr>
+              <w:t>ENTRADA 2</w:t>
+            </w:r>
+          </w:p>
+        </w:tc>
+        <w:tc>
+          <w:tcPr>
+            <w:tcW w:w="3118" w:type="dxa"/>
             <w:tcBorders>
               <w:bottom w:val="single" w:sz="4" w:space="0" w:color="auto"/>
             </w:tcBorders>
             <w:shd w:val="clear" w:color="auto" w:fill="BFBFBF" w:themeFill="background1" w:themeFillShade="BF"/>
+            <w:vAlign w:val="center"/>
           </w:tcPr>
           <w:p>
             <w:pPr>
@@ -298,157 +392,140 @@
                 <w:rFonts w:ascii="Arial" w:hAnsi="Arial" w:cs="Arial"/>
                 <w:b/>
               </w:rPr>
-              <w:t>1</w:t>
+              <w:t>3</w:t>
             </w:r>
             <w:proofErr w:type="gramEnd"/>
           </w:p>
         </w:tc>
-        <w:tc>
-          <w:tcPr>
-            <w:tcW w:w="4677" w:type="dxa"/>
+      </w:tr>
+      <w:tr>
+        <w:trPr>
+          <w:trHeight w:val="573"/>
+        </w:trPr>
+        <w:tc>
+          <w:tcPr>
+            <w:tcW w:w="2959" w:type="dxa"/>
+            <w:gridSpan w:val="2"/>
+            <w:vAlign w:val="center"/>
+          </w:tcPr>
+          <w:p>
+            <w:pPr>
+              <w:spacing w:after="0" w:line="240" w:lineRule="auto"/>
+              <w:jc w:val="center"/>
+              <w:rPr>
+                <w:rFonts w:ascii="Arial" w:hAnsi="Arial" w:cs="Arial"/>
+                <w:b/>
+                <w:bCs/>
+              </w:rPr>
+            </w:pPr>
+            <w:r>
+              <w:rPr>
+                <w:rFonts w:ascii="Arial" w:hAnsi="Arial" w:cs="Arial"/>
+                <w:b/>
+              </w:rPr>
+              <w:t>BOTÃO EXCLUIR</w:t>
+            </w:r>
+          </w:p>
+        </w:tc>
+        <w:tc>
+          <w:tcPr>
+            <w:tcW w:w="3137" w:type="dxa"/>
+            <w:vAlign w:val="center"/>
+          </w:tcPr>
+          <w:p>
+            <w:pPr>
+              <w:spacing w:after="0" w:line="240" w:lineRule="auto"/>
+              <w:jc w:val="center"/>
+              <w:rPr>
+                <w:rFonts w:ascii="Arial" w:hAnsi="Arial" w:cs="Arial"/>
+                <w:b/>
+                <w:bCs/>
+              </w:rPr>
+            </w:pPr>
+            <w:r>
+              <w:rPr>
+                <w:rFonts w:ascii="Arial" w:hAnsi="Arial" w:cs="Arial"/>
+                <w:b/>
+              </w:rPr>
+              <w:t>BOTÃO SIM</w:t>
+            </w:r>
+          </w:p>
+        </w:tc>
+        <w:tc>
+          <w:tcPr>
+            <w:tcW w:w="3118" w:type="dxa"/>
+            <w:vAlign w:val="center"/>
+          </w:tcPr>
+          <w:p>
+            <w:pPr>
+              <w:spacing w:after="0" w:line="240" w:lineRule="auto"/>
+              <w:jc w:val="center"/>
+              <w:rPr>
+                <w:rFonts w:ascii="Arial" w:hAnsi="Arial" w:cs="Arial"/>
+                <w:b/>
+                <w:bCs/>
+              </w:rPr>
+            </w:pPr>
+            <w:r>
+              <w:rPr>
+                <w:rFonts w:ascii="Arial" w:hAnsi="Arial" w:cs="Arial"/>
+                <w:b/>
+              </w:rPr>
+              <w:t xml:space="preserve">BOTÃO </w:t>
+            </w:r>
+            <w:r>
+              <w:rPr>
+                <w:rFonts w:ascii="Arial" w:hAnsi="Arial" w:cs="Arial"/>
+                <w:b/>
+              </w:rPr>
+              <w:t>NÃO</w:t>
+            </w:r>
+          </w:p>
+        </w:tc>
+      </w:tr>
+      <w:tr>
+        <w:trPr>
+          <w:trHeight w:val="473"/>
+        </w:trPr>
+        <w:tc>
+          <w:tcPr>
+            <w:tcW w:w="9214" w:type="dxa"/>
+            <w:gridSpan w:val="4"/>
+            <w:shd w:val="clear" w:color="auto" w:fill="BFBFBF" w:themeFill="background1" w:themeFillShade="BF"/>
+            <w:vAlign w:val="center"/>
+          </w:tcPr>
+          <w:p>
+            <w:pPr>
+              <w:pStyle w:val="Cabealho"/>
+              <w:jc w:val="center"/>
+              <w:rPr>
+                <w:rFonts w:ascii="Arial" w:hAnsi="Arial" w:cs="Arial"/>
+                <w:b/>
+              </w:rPr>
+            </w:pPr>
+            <w:r>
+              <w:rPr>
+                <w:rFonts w:ascii="Arial" w:hAnsi="Arial" w:cs="Arial"/>
+                <w:b/>
+              </w:rPr>
+              <w:t>SAÍDAS ESPERADAS</w:t>
+            </w:r>
+          </w:p>
+        </w:tc>
+      </w:tr>
+      <w:tr>
+        <w:trPr>
+          <w:trHeight w:val="473"/>
+        </w:trPr>
+        <w:tc>
+          <w:tcPr>
+            <w:tcW w:w="9214" w:type="dxa"/>
+            <w:gridSpan w:val="4"/>
             <w:tcBorders>
               <w:bottom w:val="single" w:sz="4" w:space="0" w:color="auto"/>
             </w:tcBorders>
-            <w:shd w:val="clear" w:color="auto" w:fill="BFBFBF" w:themeFill="background1" w:themeFillShade="BF"/>
-          </w:tcPr>
-          <w:p>
-            <w:pPr>
-              <w:pStyle w:val="Cabealho"/>
-              <w:jc w:val="center"/>
-              <w:rPr>
-                <w:rFonts w:ascii="Arial" w:hAnsi="Arial" w:cs="Arial"/>
-                <w:b/>
-              </w:rPr>
-            </w:pPr>
-            <w:r>
-              <w:rPr>
-                <w:rFonts w:ascii="Arial" w:hAnsi="Arial" w:cs="Arial"/>
-                <w:b/>
-              </w:rPr>
-              <w:t xml:space="preserve">ENTRADA </w:t>
-            </w:r>
-            <w:proofErr w:type="gramStart"/>
-            <w:r>
-              <w:rPr>
-                <w:rFonts w:ascii="Arial" w:hAnsi="Arial" w:cs="Arial"/>
-                <w:b/>
-              </w:rPr>
-              <w:t>2</w:t>
-            </w:r>
-            <w:proofErr w:type="gramEnd"/>
-          </w:p>
-        </w:tc>
-      </w:tr>
-      <w:tr>
-        <w:trPr>
-          <w:trHeight w:val="189"/>
-        </w:trPr>
-        <w:tc>
-          <w:tcPr>
-            <w:tcW w:w="4537" w:type="dxa"/>
-            <w:gridSpan w:val="2"/>
-            <w:tcBorders>
-              <w:bottom w:val="single" w:sz="4" w:space="0" w:color="auto"/>
-            </w:tcBorders>
-          </w:tcPr>
-          <w:p>
-            <w:pPr>
-              <w:pStyle w:val="Cabealho"/>
-              <w:jc w:val="center"/>
-              <w:rPr>
-                <w:rFonts w:ascii="Arial" w:hAnsi="Arial" w:cs="Arial"/>
-                <w:b/>
-                <w:bCs/>
-              </w:rPr>
-            </w:pPr>
-          </w:p>
-          <w:p>
-            <w:pPr>
-              <w:pStyle w:val="Cabealho"/>
-              <w:jc w:val="center"/>
-              <w:rPr>
-                <w:rFonts w:ascii="Arial" w:hAnsi="Arial" w:cs="Arial"/>
-                <w:b/>
-                <w:bCs/>
-              </w:rPr>
-            </w:pPr>
-            <w:r>
-              <w:rPr>
-                <w:rFonts w:ascii="Arial" w:hAnsi="Arial" w:cs="Arial"/>
-                <w:b/>
-                <w:bCs/>
-              </w:rPr>
-              <w:t>BOTÃO EXCLUIR</w:t>
-            </w:r>
-          </w:p>
-        </w:tc>
-        <w:tc>
-          <w:tcPr>
-            <w:tcW w:w="4677" w:type="dxa"/>
-            <w:tcBorders>
-              <w:bottom w:val="single" w:sz="4" w:space="0" w:color="auto"/>
-            </w:tcBorders>
-          </w:tcPr>
-          <w:p>
-            <w:pPr>
-              <w:pStyle w:val="Cabealho"/>
-              <w:jc w:val="center"/>
-              <w:rPr>
-                <w:rFonts w:ascii="Arial" w:hAnsi="Arial" w:cs="Arial"/>
-                <w:b/>
-                <w:bCs/>
-              </w:rPr>
-            </w:pPr>
-          </w:p>
-          <w:p>
-            <w:pPr>
-              <w:pStyle w:val="Cabealho"/>
-              <w:jc w:val="center"/>
-              <w:rPr>
-                <w:rFonts w:ascii="Arial" w:hAnsi="Arial" w:cs="Arial"/>
-                <w:b/>
-                <w:bCs/>
-              </w:rPr>
-            </w:pPr>
-            <w:r>
-              <w:rPr>
-                <w:rFonts w:ascii="Arial" w:hAnsi="Arial" w:cs="Arial"/>
-                <w:b/>
-                <w:bCs/>
-              </w:rPr>
-              <w:t>BOTÃO SIM</w:t>
-            </w:r>
-          </w:p>
-          <w:p>
-            <w:pPr>
-              <w:pStyle w:val="Cabealho"/>
-              <w:jc w:val="center"/>
-              <w:rPr>
-                <w:rFonts w:ascii="Arial" w:hAnsi="Arial" w:cs="Arial"/>
-                <w:b/>
-                <w:bCs/>
-              </w:rPr>
-            </w:pPr>
-          </w:p>
-          <w:p>
-            <w:pPr>
-              <w:pStyle w:val="Cabealho"/>
-              <w:jc w:val="center"/>
-              <w:rPr>
-                <w:rFonts w:ascii="Arial" w:hAnsi="Arial" w:cs="Arial"/>
-                <w:b/>
-                <w:bCs/>
-              </w:rPr>
-            </w:pPr>
-            <w:r>
-              <w:rPr>
-                <w:rFonts w:ascii="Arial" w:hAnsi="Arial" w:cs="Arial"/>
-                <w:b/>
-                <w:bCs/>
-              </w:rPr>
-              <w:t>BOTÃO NÃO</w:t>
-            </w:r>
-          </w:p>
+            <w:shd w:val="clear" w:color="auto" w:fill="auto"/>
+          </w:tcPr>
           <w:p>
             <w:pPr>
               <w:spacing w:after="0" w:line="240" w:lineRule="auto"/>
@@ -456,8 +533,54 @@
                 <w:rFonts w:ascii="Arial" w:hAnsi="Arial" w:cs="Arial"/>
                 <w:b/>
                 <w:bCs/>
-              </w:rPr>
-            </w:pPr>
+                <w:color w:val="000000" w:themeColor="text1"/>
+              </w:rPr>
+            </w:pPr>
+            <w:r>
+              <w:rPr>
+                <w:rFonts w:ascii="Arial" w:hAnsi="Arial" w:cs="Arial"/>
+                <w:b/>
+                <w:bCs/>
+                <w:color w:val="000000" w:themeColor="text1"/>
+              </w:rPr>
+              <w:t>ATIVIDADE</w:t>
+            </w:r>
+            <w:r>
+              <w:rPr>
+                <w:rFonts w:ascii="Arial" w:hAnsi="Arial" w:cs="Arial"/>
+                <w:b/>
+                <w:bCs/>
+                <w:color w:val="000000" w:themeColor="text1"/>
+              </w:rPr>
+              <w:t xml:space="preserve"> </w:t>
+            </w:r>
+            <w:r>
+              <w:rPr>
+                <w:rFonts w:ascii="Arial" w:hAnsi="Arial" w:cs="Arial"/>
+                <w:b/>
+                <w:bCs/>
+                <w:color w:val="000000" w:themeColor="text1"/>
+              </w:rPr>
+              <w:t>EXCLUÍD</w:t>
+            </w:r>
+            <w:r>
+              <w:rPr>
+                <w:rFonts w:ascii="Arial" w:hAnsi="Arial" w:cs="Arial"/>
+                <w:b/>
+                <w:bCs/>
+                <w:color w:val="000000" w:themeColor="text1"/>
+              </w:rPr>
+              <w:t>A</w:t>
+            </w:r>
+            <w:r>
+              <w:rPr>
+                <w:rFonts w:ascii="Arial" w:hAnsi="Arial" w:cs="Arial"/>
+                <w:b/>
+                <w:bCs/>
+                <w:color w:val="000000" w:themeColor="text1"/>
+              </w:rPr>
+              <w:t xml:space="preserve"> COM SUCESSO </w:t>
+            </w:r>
           </w:p>
           <w:p>
             <w:pPr>
@@ -466,106 +589,37 @@
                 <w:rFonts w:ascii="Arial" w:hAnsi="Arial" w:cs="Arial"/>
                 <w:b/>
                 <w:bCs/>
-              </w:rPr>
-            </w:pPr>
-          </w:p>
-        </w:tc>
-      </w:tr>
-      <w:tr>
-        <w:tc>
-          <w:tcPr>
-            <w:tcW w:w="9214" w:type="dxa"/>
-            <w:gridSpan w:val="3"/>
-            <w:tcBorders>
-              <w:bottom w:val="single" w:sz="4" w:space="0" w:color="auto"/>
-            </w:tcBorders>
-            <w:shd w:val="clear" w:color="auto" w:fill="BFBFBF" w:themeFill="background1" w:themeFillShade="BF"/>
-          </w:tcPr>
-          <w:p>
-            <w:pPr>
-              <w:pStyle w:val="Cabealho"/>
-              <w:jc w:val="center"/>
-              <w:rPr>
-                <w:rFonts w:ascii="Arial" w:hAnsi="Arial" w:cs="Arial"/>
-                <w:b/>
-              </w:rPr>
-            </w:pPr>
-            <w:r>
-              <w:rPr>
-                <w:rFonts w:ascii="Arial" w:hAnsi="Arial" w:cs="Arial"/>
-                <w:b/>
-              </w:rPr>
-              <w:t>SAÍDAS</w:t>
-            </w:r>
-            <w:r>
-              <w:rPr>
-                <w:rFonts w:ascii="Arial" w:hAnsi="Arial" w:cs="Arial"/>
-                <w:b/>
-              </w:rPr>
-              <w:t xml:space="preserve"> </w:t>
-            </w:r>
-            <w:r>
-              <w:rPr>
-                <w:rFonts w:ascii="Arial" w:hAnsi="Arial" w:cs="Arial"/>
-                <w:b/>
-              </w:rPr>
-              <w:t>ESPERADAS</w:t>
-            </w:r>
-          </w:p>
-        </w:tc>
-      </w:tr>
-      <w:tr>
-        <w:trPr>
-          <w:trHeight w:val="189"/>
-        </w:trPr>
-        <w:tc>
-          <w:tcPr>
-            <w:tcW w:w="9214" w:type="dxa"/>
-            <w:gridSpan w:val="3"/>
-            <w:tcBorders>
-              <w:bottom w:val="single" w:sz="4" w:space="0" w:color="auto"/>
-            </w:tcBorders>
-          </w:tcPr>
-          <w:p>
-            <w:pPr>
-              <w:pStyle w:val="Cabealho"/>
-              <w:rPr>
-                <w:rFonts w:ascii="Arial" w:hAnsi="Arial" w:cs="Arial"/>
-                <w:b/>
-                <w:bCs/>
-                <w:sz w:val="20"/>
-                <w:szCs w:val="20"/>
-              </w:rPr>
-            </w:pPr>
-            <w:r>
-              <w:rPr>
-                <w:rFonts w:ascii="Arial" w:hAnsi="Arial" w:cs="Arial"/>
-                <w:b/>
-                <w:bCs/>
-                <w:sz w:val="20"/>
-                <w:szCs w:val="20"/>
-              </w:rPr>
-              <w:t>EXCLUSÃO DA ATIVIDADE REALIZADA COM SUCESSO</w:t>
-            </w:r>
-          </w:p>
-          <w:p>
-            <w:pPr>
-              <w:pStyle w:val="Cabealho"/>
-              <w:rPr>
-                <w:rFonts w:ascii="Arial" w:hAnsi="Arial" w:cs="Arial"/>
-                <w:b/>
-                <w:bCs/>
-              </w:rPr>
-            </w:pPr>
-            <w:r>
-              <w:rPr>
-                <w:rFonts w:ascii="Arial" w:hAnsi="Arial" w:cs="Arial"/>
-                <w:b/>
-                <w:bCs/>
-                <w:sz w:val="20"/>
-                <w:szCs w:val="20"/>
-              </w:rPr>
-              <w:t>TELA DE EDIÇÃO/CONSULTA DA ATIVIDADE</w:t>
+                <w:color w:val="000000" w:themeColor="text1"/>
+              </w:rPr>
+            </w:pPr>
+          </w:p>
+          <w:p>
+            <w:pPr>
+              <w:spacing w:after="0" w:line="240" w:lineRule="auto"/>
+              <w:rPr>
+                <w:rFonts w:ascii="Arial" w:hAnsi="Arial" w:cs="Arial"/>
+                <w:b/>
+                <w:bCs/>
+                <w:color w:val="000000" w:themeColor="text1"/>
+              </w:rPr>
+            </w:pPr>
+            <w:r>
+              <w:rPr>
+                <w:rFonts w:ascii="Arial" w:hAnsi="Arial" w:cs="Arial"/>
+                <w:b/>
+                <w:bCs/>
+                <w:color w:val="000000" w:themeColor="text1"/>
+              </w:rPr>
+              <w:t xml:space="preserve">RETORNO PARA A TELA </w:t>
+            </w:r>
+            <w:r>
+              <w:rPr>
+                <w:rFonts w:ascii="Arial" w:hAnsi="Arial" w:cs="Arial"/>
+                <w:b/>
+                <w:bCs/>
+                <w:color w:val="000000" w:themeColor="text1"/>
+              </w:rPr>
+              <w:t>SOBREPOSTA PELO POP-UP</w:t>
             </w:r>
           </w:p>
         </w:tc>
@@ -574,7 +628,7 @@
     <w:p>
       <w:pPr>
         <w:rPr>
-          <w:sz w:val="10"/>
+          <w:sz w:val="6"/>
         </w:rPr>
       </w:pPr>
     </w:p>
@@ -599,10 +653,10 @@
       </w:tblPr>
       <w:tblGrid>
         <w:gridCol w:w="851"/>
-        <w:gridCol w:w="2552"/>
-        <w:gridCol w:w="1842"/>
-        <w:gridCol w:w="1843"/>
-        <w:gridCol w:w="2126"/>
+        <w:gridCol w:w="1985"/>
+        <w:gridCol w:w="1559"/>
+        <w:gridCol w:w="1559"/>
+        <w:gridCol w:w="3260"/>
       </w:tblGrid>
       <w:tr>
         <w:tc>
@@ -612,6 +666,7 @@
               <w:bottom w:val="single" w:sz="4" w:space="0" w:color="auto"/>
             </w:tcBorders>
             <w:shd w:val="clear" w:color="auto" w:fill="BFBFBF" w:themeFill="background1" w:themeFillShade="BF"/>
+            <w:vAlign w:val="center"/>
           </w:tcPr>
           <w:p>
             <w:pPr>
@@ -637,11 +692,12 @@
         </w:tc>
         <w:tc>
           <w:tcPr>
-            <w:tcW w:w="2552" w:type="dxa"/>
+            <w:tcW w:w="1985" w:type="dxa"/>
             <w:tcBorders>
               <w:bottom w:val="single" w:sz="4" w:space="0" w:color="auto"/>
             </w:tcBorders>
             <w:shd w:val="clear" w:color="auto" w:fill="BFBFBF" w:themeFill="background1" w:themeFillShade="BF"/>
+            <w:vAlign w:val="center"/>
           </w:tcPr>
           <w:p>
             <w:pPr>
@@ -667,11 +723,12 @@
         </w:tc>
         <w:tc>
           <w:tcPr>
-            <w:tcW w:w="1842" w:type="dxa"/>
+            <w:tcW w:w="1559" w:type="dxa"/>
             <w:tcBorders>
               <w:bottom w:val="single" w:sz="4" w:space="0" w:color="auto"/>
             </w:tcBorders>
             <w:shd w:val="clear" w:color="auto" w:fill="BFBFBF" w:themeFill="background1" w:themeFillShade="BF"/>
+            <w:vAlign w:val="center"/>
           </w:tcPr>
           <w:p>
             <w:pPr>
@@ -697,11 +754,12 @@
         </w:tc>
         <w:tc>
           <w:tcPr>
-            <w:tcW w:w="1843" w:type="dxa"/>
+            <w:tcW w:w="1559" w:type="dxa"/>
             <w:tcBorders>
               <w:bottom w:val="single" w:sz="4" w:space="0" w:color="auto"/>
             </w:tcBorders>
             <w:shd w:val="clear" w:color="auto" w:fill="BFBFBF" w:themeFill="background1" w:themeFillShade="BF"/>
+            <w:vAlign w:val="center"/>
           </w:tcPr>
           <w:p>
             <w:pPr>
@@ -727,11 +785,12 @@
         </w:tc>
         <w:tc>
           <w:tcPr>
-            <w:tcW w:w="2126" w:type="dxa"/>
+            <w:tcW w:w="3260" w:type="dxa"/>
             <w:tcBorders>
               <w:bottom w:val="single" w:sz="4" w:space="0" w:color="auto"/>
             </w:tcBorders>
             <w:shd w:val="clear" w:color="auto" w:fill="BFBFBF" w:themeFill="background1" w:themeFillShade="BF"/>
+            <w:vAlign w:val="center"/>
           </w:tcPr>
           <w:p>
             <w:pPr>
@@ -753,18 +812,15 @@
               </w:rPr>
               <w:t>SAÍDA</w:t>
             </w:r>
-          </w:p>
-          <w:p>
-            <w:pPr>
-              <w:pStyle w:val="Cabealho"/>
-              <w:jc w:val="center"/>
+            <w:r>
               <w:rPr>
                 <w:rFonts w:ascii="Arial" w:hAnsi="Arial" w:cs="Arial"/>
                 <w:b/>
                 <w:sz w:val="18"/>
                 <w:szCs w:val="18"/>
               </w:rPr>
-            </w:pPr>
+              <w:t xml:space="preserve"> </w:t>
+            </w:r>
             <w:r>
               <w:rPr>
                 <w:rFonts w:ascii="Arial" w:hAnsi="Arial" w:cs="Arial"/>
@@ -784,6 +840,7 @@
         <w:tc>
           <w:tcPr>
             <w:tcW w:w="851" w:type="dxa"/>
+            <w:vAlign w:val="center"/>
           </w:tcPr>
           <w:p>
             <w:pPr>
@@ -811,7 +868,8 @@
         </w:tc>
         <w:tc>
           <w:tcPr>
-            <w:tcW w:w="2552" w:type="dxa"/>
+            <w:tcW w:w="1985" w:type="dxa"/>
+            <w:vAlign w:val="center"/>
           </w:tcPr>
           <w:p>
             <w:pPr>
@@ -837,7 +895,8 @@
         </w:tc>
         <w:tc>
           <w:tcPr>
-            <w:tcW w:w="1842" w:type="dxa"/>
+            <w:tcW w:w="1559" w:type="dxa"/>
+            <w:vAlign w:val="center"/>
           </w:tcPr>
           <w:p>
             <w:pPr>
@@ -863,7 +922,8 @@
         </w:tc>
         <w:tc>
           <w:tcPr>
-            <w:tcW w:w="1843" w:type="dxa"/>
+            <w:tcW w:w="1559" w:type="dxa"/>
+            <w:vAlign w:val="center"/>
           </w:tcPr>
           <w:p>
             <w:pPr>
@@ -889,7 +949,8 @@
         </w:tc>
         <w:tc>
           <w:tcPr>
-            <w:tcW w:w="2126" w:type="dxa"/>
+            <w:tcW w:w="3260" w:type="dxa"/>
+            <w:vAlign w:val="center"/>
           </w:tcPr>
           <w:p>
             <w:pPr>
@@ -906,11 +967,34 @@
               <w:rPr>
                 <w:rFonts w:ascii="Arial" w:hAnsi="Arial" w:cs="Arial"/>
                 <w:bCs/>
-                <w:sz w:val="18"/>
-                <w:szCs w:val="18"/>
-              </w:rPr>
-              <w:t>EXCLUSÃO DA ATIVIDADE REALIZADA COM SUCESSO</w:t>
-            </w:r>
+                <w:color w:val="000000" w:themeColor="text1"/>
+                <w:sz w:val="20"/>
+                <w:szCs w:val="20"/>
+              </w:rPr>
+              <w:t xml:space="preserve">SISTEMA EXCLUI </w:t>
+            </w:r>
+            <w:r>
+              <w:rPr>
+                <w:rFonts w:ascii="Arial" w:hAnsi="Arial" w:cs="Arial"/>
+                <w:bCs/>
+                <w:color w:val="000000" w:themeColor="text1"/>
+                <w:sz w:val="20"/>
+                <w:szCs w:val="20"/>
+              </w:rPr>
+              <w:t xml:space="preserve">A ATIVIDADE </w:t>
+            </w:r>
+            <w:r>
+              <w:rPr>
+                <w:rFonts w:ascii="Arial" w:hAnsi="Arial" w:cs="Arial"/>
+                <w:bCs/>
+                <w:color w:val="000000" w:themeColor="text1"/>
+                <w:sz w:val="20"/>
+                <w:szCs w:val="20"/>
+              </w:rPr>
+              <w:t>COM SUCESSO</w:t>
+            </w:r>
+            <w:bookmarkStart w:id="0" w:name="_GoBack"/>
+            <w:bookmarkEnd w:id="0"/>
           </w:p>
         </w:tc>
       </w:tr>
@@ -921,6 +1005,7 @@
         <w:tc>
           <w:tcPr>
             <w:tcW w:w="851" w:type="dxa"/>
+            <w:vAlign w:val="center"/>
           </w:tcPr>
           <w:p>
             <w:pPr>
@@ -948,7 +1033,8 @@
         </w:tc>
         <w:tc>
           <w:tcPr>
-            <w:tcW w:w="2552" w:type="dxa"/>
+            <w:tcW w:w="1985" w:type="dxa"/>
+            <w:vAlign w:val="center"/>
           </w:tcPr>
           <w:p>
             <w:pPr>
@@ -974,7 +1060,8 @@
         </w:tc>
         <w:tc>
           <w:tcPr>
-            <w:tcW w:w="1842" w:type="dxa"/>
+            <w:tcW w:w="1559" w:type="dxa"/>
+            <w:vAlign w:val="center"/>
           </w:tcPr>
           <w:p>
             <w:pPr>
@@ -1000,7 +1087,8 @@
         </w:tc>
         <w:tc>
           <w:tcPr>
-            <w:tcW w:w="1843" w:type="dxa"/>
+            <w:tcW w:w="1559" w:type="dxa"/>
+            <w:vAlign w:val="center"/>
           </w:tcPr>
           <w:p>
             <w:pPr>
@@ -1026,7 +1114,8 @@
         </w:tc>
         <w:tc>
           <w:tcPr>
-            <w:tcW w:w="2126" w:type="dxa"/>
+            <w:tcW w:w="3260" w:type="dxa"/>
+            <w:vAlign w:val="center"/>
           </w:tcPr>
           <w:p>
             <w:pPr>
@@ -1043,22 +1132,36 @@
               <w:rPr>
                 <w:rFonts w:ascii="Arial" w:hAnsi="Arial" w:cs="Arial"/>
                 <w:bCs/>
-                <w:sz w:val="18"/>
-                <w:szCs w:val="18"/>
-              </w:rPr>
-              <w:t>TELA DE EDIÇÃO/CONSULTA DA ATIVIDADE</w:t>
+                <w:color w:val="000000" w:themeColor="text1"/>
+                <w:sz w:val="20"/>
+                <w:szCs w:val="20"/>
+              </w:rPr>
+              <w:t xml:space="preserve">SISTEMA FECHA O POP-UP E VOLTA PARA A TELA </w:t>
+            </w:r>
+            <w:r>
+              <w:rPr>
+                <w:rFonts w:ascii="Arial" w:hAnsi="Arial" w:cs="Arial"/>
+                <w:bCs/>
+                <w:color w:val="000000" w:themeColor="text1"/>
+                <w:sz w:val="20"/>
+                <w:szCs w:val="20"/>
+              </w:rPr>
+              <w:t>SOBREPOSTA</w:t>
             </w:r>
           </w:p>
         </w:tc>
       </w:tr>
     </w:tbl>
     <w:p>
-      <w:bookmarkStart w:id="0" w:name="_GoBack"/>
-      <w:bookmarkEnd w:id="0"/>
+      <w:pPr>
+        <w:rPr>
+          <w:sz w:val="8"/>
+        </w:rPr>
+      </w:pPr>
     </w:p>
     <w:tbl>
       <w:tblPr>
-        <w:tblW w:w="0" w:type="auto"/>
+        <w:tblW w:w="9283" w:type="dxa"/>
         <w:tblInd w:w="-72" w:type="dxa"/>
         <w:tblBorders>
           <w:top w:val="single" w:sz="4" w:space="0" w:color="auto"/>
@@ -1086,7 +1189,7 @@
       <w:tr>
         <w:tc>
           <w:tcPr>
-            <w:tcW w:w="1275" w:type="dxa"/>
+            <w:tcW w:w="1236" w:type="dxa"/>
             <w:tcBorders>
               <w:bottom w:val="single" w:sz="4" w:space="0" w:color="auto"/>
             </w:tcBorders>
@@ -1112,7 +1215,7 @@
         </w:tc>
         <w:tc>
           <w:tcPr>
-            <w:tcW w:w="1265" w:type="dxa"/>
+            <w:tcW w:w="1228" w:type="dxa"/>
             <w:tcBorders>
               <w:bottom w:val="single" w:sz="4" w:space="0" w:color="auto"/>
             </w:tcBorders>
@@ -1157,7 +1260,7 @@
         </w:tc>
         <w:tc>
           <w:tcPr>
-            <w:tcW w:w="1414" w:type="dxa"/>
+            <w:tcW w:w="1402" w:type="dxa"/>
             <w:tcBorders>
               <w:bottom w:val="single" w:sz="4" w:space="0" w:color="auto"/>
             </w:tcBorders>
@@ -1209,7 +1312,7 @@
         </w:tc>
         <w:tc>
           <w:tcPr>
-            <w:tcW w:w="1404" w:type="dxa"/>
+            <w:tcW w:w="1359" w:type="dxa"/>
             <w:tcBorders>
               <w:bottom w:val="single" w:sz="4" w:space="0" w:color="auto"/>
             </w:tcBorders>
@@ -1235,7 +1338,7 @@
         </w:tc>
         <w:tc>
           <w:tcPr>
-            <w:tcW w:w="1412" w:type="dxa"/>
+            <w:tcW w:w="1393" w:type="dxa"/>
             <w:tcBorders>
               <w:bottom w:val="single" w:sz="4" w:space="0" w:color="auto"/>
             </w:tcBorders>
@@ -1325,7 +1428,7 @@
         </w:tc>
         <w:tc>
           <w:tcPr>
-            <w:tcW w:w="1199" w:type="dxa"/>
+            <w:tcW w:w="1351" w:type="dxa"/>
             <w:tcBorders>
               <w:bottom w:val="single" w:sz="4" w:space="0" w:color="auto"/>
             </w:tcBorders>
@@ -1382,85 +1485,80 @@
         </w:trPr>
         <w:tc>
           <w:tcPr>
-            <w:tcW w:w="1275" w:type="dxa"/>
-          </w:tcPr>
-          <w:p>
-            <w:pPr>
-              <w:pStyle w:val="Cabealho"/>
-              <w:jc w:val="center"/>
-              <w:rPr>
-                <w:rFonts w:ascii="Arial" w:hAnsi="Arial" w:cs="Arial"/>
-                <w:b/>
-                <w:bCs/>
-                <w:color w:val="808080" w:themeColor="background1" w:themeShade="80"/>
-              </w:rPr>
-            </w:pPr>
-          </w:p>
-        </w:tc>
-        <w:tc>
-          <w:tcPr>
-            <w:tcW w:w="1265" w:type="dxa"/>
-          </w:tcPr>
-          <w:p>
-            <w:pPr>
-              <w:pStyle w:val="Cabealho"/>
-              <w:jc w:val="center"/>
-              <w:rPr>
-                <w:rFonts w:ascii="Arial" w:hAnsi="Arial" w:cs="Arial"/>
-                <w:b/>
-                <w:bCs/>
-                <w:color w:val="808080" w:themeColor="background1" w:themeShade="80"/>
-              </w:rPr>
-            </w:pPr>
-          </w:p>
-        </w:tc>
-        <w:tc>
-          <w:tcPr>
-            <w:tcW w:w="1414" w:type="dxa"/>
-          </w:tcPr>
-          <w:p>
-            <w:pPr>
-              <w:pStyle w:val="Cabealho"/>
-              <w:jc w:val="center"/>
-              <w:rPr>
-                <w:rFonts w:ascii="Arial" w:hAnsi="Arial" w:cs="Arial"/>
-                <w:b/>
-                <w:bCs/>
-                <w:color w:val="808080" w:themeColor="background1" w:themeShade="80"/>
-              </w:rPr>
-            </w:pPr>
-          </w:p>
-        </w:tc>
-        <w:tc>
-          <w:tcPr>
-            <w:tcW w:w="1404" w:type="dxa"/>
-          </w:tcPr>
-          <w:p>
-            <w:pPr>
-              <w:pStyle w:val="Cabealho"/>
-              <w:jc w:val="center"/>
-              <w:rPr>
-                <w:rFonts w:ascii="Arial" w:hAnsi="Arial" w:cs="Arial"/>
-                <w:b/>
-                <w:bCs/>
-                <w:color w:val="808080" w:themeColor="background1" w:themeShade="80"/>
-              </w:rPr>
-            </w:pPr>
-          </w:p>
-        </w:tc>
-        <w:tc>
-          <w:tcPr>
-            <w:tcW w:w="1412" w:type="dxa"/>
-          </w:tcPr>
-          <w:p>
-            <w:pPr>
-              <w:pStyle w:val="Cabealho"/>
-              <w:jc w:val="center"/>
-              <w:rPr>
-                <w:rFonts w:ascii="Arial" w:hAnsi="Arial" w:cs="Arial"/>
-                <w:b/>
-                <w:bCs/>
-                <w:color w:val="808080" w:themeColor="background1" w:themeShade="80"/>
+            <w:tcW w:w="1236" w:type="dxa"/>
+          </w:tcPr>
+          <w:p>
+            <w:pPr>
+              <w:pStyle w:val="Cabealho"/>
+              <w:jc w:val="center"/>
+              <w:rPr>
+                <w:rFonts w:ascii="Arial" w:hAnsi="Arial" w:cs="Arial"/>
+                <w:b/>
+                <w:bCs/>
+              </w:rPr>
+            </w:pPr>
+          </w:p>
+        </w:tc>
+        <w:tc>
+          <w:tcPr>
+            <w:tcW w:w="1228" w:type="dxa"/>
+          </w:tcPr>
+          <w:p>
+            <w:pPr>
+              <w:pStyle w:val="Cabealho"/>
+              <w:jc w:val="center"/>
+              <w:rPr>
+                <w:rFonts w:ascii="Arial" w:hAnsi="Arial" w:cs="Arial"/>
+                <w:b/>
+                <w:bCs/>
+              </w:rPr>
+            </w:pPr>
+          </w:p>
+        </w:tc>
+        <w:tc>
+          <w:tcPr>
+            <w:tcW w:w="1402" w:type="dxa"/>
+          </w:tcPr>
+          <w:p>
+            <w:pPr>
+              <w:pStyle w:val="Cabealho"/>
+              <w:jc w:val="center"/>
+              <w:rPr>
+                <w:rFonts w:ascii="Arial" w:hAnsi="Arial" w:cs="Arial"/>
+                <w:b/>
+                <w:bCs/>
+              </w:rPr>
+            </w:pPr>
+          </w:p>
+        </w:tc>
+        <w:tc>
+          <w:tcPr>
+            <w:tcW w:w="1359" w:type="dxa"/>
+          </w:tcPr>
+          <w:p>
+            <w:pPr>
+              <w:pStyle w:val="Cabealho"/>
+              <w:jc w:val="center"/>
+              <w:rPr>
+                <w:rFonts w:ascii="Arial" w:hAnsi="Arial" w:cs="Arial"/>
+                <w:b/>
+                <w:bCs/>
+              </w:rPr>
+            </w:pPr>
+          </w:p>
+        </w:tc>
+        <w:tc>
+          <w:tcPr>
+            <w:tcW w:w="1393" w:type="dxa"/>
+          </w:tcPr>
+          <w:p>
+            <w:pPr>
+              <w:pStyle w:val="Cabealho"/>
+              <w:jc w:val="center"/>
+              <w:rPr>
+                <w:rFonts w:ascii="Arial" w:hAnsi="Arial" w:cs="Arial"/>
+                <w:b/>
+                <w:bCs/>
               </w:rPr>
             </w:pPr>
           </w:p>
@@ -1477,24 +1575,22 @@
                 <w:rFonts w:ascii="Arial" w:hAnsi="Arial" w:cs="Arial"/>
                 <w:b/>
                 <w:bCs/>
-                <w:color w:val="808080" w:themeColor="background1" w:themeShade="80"/>
-              </w:rPr>
-            </w:pPr>
-          </w:p>
-        </w:tc>
-        <w:tc>
-          <w:tcPr>
-            <w:tcW w:w="1199" w:type="dxa"/>
-          </w:tcPr>
-          <w:p>
-            <w:pPr>
-              <w:pStyle w:val="Cabealho"/>
-              <w:jc w:val="center"/>
-              <w:rPr>
-                <w:rFonts w:ascii="Arial" w:hAnsi="Arial" w:cs="Arial"/>
-                <w:b/>
-                <w:bCs/>
-                <w:color w:val="808080" w:themeColor="background1" w:themeShade="80"/>
+              </w:rPr>
+            </w:pPr>
+          </w:p>
+        </w:tc>
+        <w:tc>
+          <w:tcPr>
+            <w:tcW w:w="1351" w:type="dxa"/>
+          </w:tcPr>
+          <w:p>
+            <w:pPr>
+              <w:pStyle w:val="Cabealho"/>
+              <w:jc w:val="center"/>
+              <w:rPr>
+                <w:rFonts w:ascii="Arial" w:hAnsi="Arial" w:cs="Arial"/>
+                <w:b/>
+                <w:bCs/>
               </w:rPr>
             </w:pPr>
           </w:p>
@@ -1502,9 +1598,10 @@
       </w:tr>
     </w:tbl>
     <w:p/>
+    <w:p/>
     <w:sectPr>
-      <w:headerReference w:type="default" r:id="rId8"/>
-      <w:footerReference w:type="default" r:id="rId9"/>
+      <w:headerReference w:type="default" r:id="rId9"/>
+      <w:footerReference w:type="default" r:id="rId10"/>
       <w:pgSz w:w="11906" w:h="16838"/>
       <w:pgMar w:top="1134" w:right="1134" w:bottom="1134" w:left="1701" w:header="709" w:footer="709" w:gutter="0"/>
       <w:cols w:space="708"/>
@@ -1552,13 +1649,78 @@
         <w:noProof/>
         <w:lang w:eastAsia="pt-BR"/>
       </w:rPr>
-      <w:pict>
-        <v:shapetype id="_x0000_t32" coordsize="21600,21600" o:spt="32" o:oned="t" path="m,l21600,21600e" filled="f">
-          <v:path arrowok="t" fillok="f" o:connecttype="none"/>
-          <o:lock v:ext="edit" shapetype="t"/>
-        </v:shapetype>
-        <v:shape id="_x0000_s2051" type="#_x0000_t32" style="position:absolute;left:0;text-align:left;margin-left:-2.55pt;margin-top:2.65pt;width:457.5pt;height:0;z-index:251658240" o:connectortype="straight"/>
-      </w:pict>
+      <mc:AlternateContent>
+        <mc:Choice Requires="wps">
+          <w:drawing>
+            <wp:anchor distT="0" distB="0" distL="114300" distR="114300" simplePos="0" relativeHeight="251658240" behindDoc="0" locked="0" layoutInCell="1" allowOverlap="1" wp14:anchorId="12C756E1" wp14:editId="2F93B816">
+              <wp:simplePos x="0" y="0"/>
+              <wp:positionH relativeFrom="column">
+                <wp:posOffset>-32385</wp:posOffset>
+              </wp:positionH>
+              <wp:positionV relativeFrom="paragraph">
+                <wp:posOffset>33655</wp:posOffset>
+              </wp:positionV>
+              <wp:extent cx="5810250" cy="0"/>
+              <wp:effectExtent l="5715" t="5080" r="13335" b="13970"/>
+              <wp:wrapNone/>
+              <wp:docPr id="4" name="AutoShape 3"/>
+              <wp:cNvGraphicFramePr>
+                <a:graphicFrameLocks xmlns:a="http://schemas.openxmlformats.org/drawingml/2006/main"/>
+              </wp:cNvGraphicFramePr>
+              <a:graphic xmlns:a="http://schemas.openxmlformats.org/drawingml/2006/main">
+                <a:graphicData uri="http://schemas.microsoft.com/office/word/2010/wordprocessingShape">
+                  <wps:wsp>
+                    <wps:cNvCnPr>
+                      <a:cxnSpLocks noChangeShapeType="1"/>
+                    </wps:cNvCnPr>
+                    <wps:spPr bwMode="auto">
+                      <a:xfrm>
+                        <a:off x="0" y="0"/>
+                        <a:ext cx="5810250" cy="0"/>
+                      </a:xfrm>
+                      <a:prstGeom prst="straightConnector1">
+                        <a:avLst/>
+                      </a:prstGeom>
+                      <a:noFill/>
+                      <a:ln w="9525">
+                        <a:solidFill>
+                          <a:srgbClr val="000000"/>
+                        </a:solidFill>
+                        <a:round/>
+                        <a:headEnd/>
+                        <a:tailEnd/>
+                      </a:ln>
+                      <a:extLst>
+                        <a:ext uri="{909E8E84-426E-40DD-AFC4-6F175D3DCCD1}">
+                          <a14:hiddenFill xmlns:a14="http://schemas.microsoft.com/office/drawing/2010/main">
+                            <a:noFill/>
+                          </a14:hiddenFill>
+                        </a:ext>
+                      </a:extLst>
+                    </wps:spPr>
+                    <wps:bodyPr/>
+                  </wps:wsp>
+                </a:graphicData>
+              </a:graphic>
+              <wp14:sizeRelH relativeFrom="page">
+                <wp14:pctWidth>0</wp14:pctWidth>
+              </wp14:sizeRelH>
+              <wp14:sizeRelV relativeFrom="page">
+                <wp14:pctHeight>0</wp14:pctHeight>
+              </wp14:sizeRelV>
+            </wp:anchor>
+          </w:drawing>
+        </mc:Choice>
+        <mc:Fallback xmlns:w15="http://schemas.microsoft.com/office/word/2012/wordml">
+          <w:pict>
+            <v:shapetype w14:anchorId="1B4B4852" id="_x0000_t32" coordsize="21600,21600" o:spt="32" o:oned="t" path="m,l21600,21600e" filled="f">
+              <v:path arrowok="t" fillok="f" o:connecttype="none"/>
+              <o:lock v:ext="edit" shapetype="t"/>
+            </v:shapetype>
+            <v:shape id="AutoShape 3" o:spid="_x0000_s1026" type="#_x0000_t32" style="position:absolute;margin-left:-2.55pt;margin-top:2.65pt;width:457.5pt;height:0;z-index:251658240;visibility:visible;mso-wrap-style:square;mso-width-percent:0;mso-height-percent:0;mso-wrap-distance-left:9pt;mso-wrap-distance-top:0;mso-wrap-distance-right:9pt;mso-wrap-distance-bottom:0;mso-position-horizontal:absolute;mso-position-horizontal-relative:text;mso-position-vertical:absolute;mso-position-vertical-relative:text;mso-width-percent:0;mso-height-percent:0;mso-width-relative:page;mso-height-relative:page" o:gfxdata="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"/>
+          </w:pict>
+        </mc:Fallback>
+      </mc:AlternateContent>
     </w:r>
     <w:r>
       <w:t>Trabalho de Conclusão de Curso – Modalidade Projeto</w:t>
@@ -1740,7 +1902,19 @@
             <w:rPr>
               <w:b/>
             </w:rPr>
-            <w:t>UC. 11</w:t>
+            <w:t>UC.</w:t>
+          </w:r>
+          <w:r>
+            <w:rPr>
+              <w:b/>
+            </w:rPr>
+            <w:t xml:space="preserve"> </w:t>
+          </w:r>
+          <w:r>
+            <w:rPr>
+              <w:b/>
+            </w:rPr>
+            <w:t>11</w:t>
           </w:r>
         </w:p>
       </w:tc>
@@ -1781,19 +1955,7 @@
             <w:rPr>
               <w:b/>
             </w:rPr>
-            <w:t>E</w:t>
-          </w:r>
-          <w:r>
-            <w:rPr>
-              <w:b/>
-            </w:rPr>
-            <w:t xml:space="preserve">XCLUIR </w:t>
-          </w:r>
-          <w:r>
-            <w:rPr>
-              <w:b/>
-            </w:rPr>
-            <w:t>ATIVIDADE</w:t>
+            <w:t>EXCLUIR ATIVIDADE</w:t>
           </w:r>
         </w:p>
       </w:tc>
@@ -1829,6 +1991,7 @@
           <w:tcBorders>
             <w:bottom w:val="single" w:sz="4" w:space="0" w:color="auto"/>
           </w:tcBorders>
+          <w:shd w:val="clear" w:color="auto" w:fill="auto"/>
         </w:tcPr>
         <w:p>
           <w:pPr>
@@ -1849,119 +2012,6 @@
 <file path=word/numbering.xml><?xml version="1.0" encoding="utf-8"?>
 <w:numbering xmlns:wpc="http://schemas.microsoft.com/office/word/2010/wordprocessingCanvas" xmlns:mc="http://schemas.openxmlformats.org/markup-compatibility/2006" xmlns:o="urn:schemas-microsoft-com:office:office" xmlns:r="http://schemas.openxmlformats.org/officeDocument/2006/relationships" xmlns:m="http://schemas.openxmlformats.org/officeDocument/2006/math" xmlns:v="urn:schemas-microsoft-com:vml" xmlns:wp14="http://schemas.microsoft.com/office/word/2010/wordprocessingDrawing" xmlns:wp="http://schemas.openxmlformats.org/drawingml/2006/wordprocessingDrawing" xmlns:w10="urn:schemas-microsoft-com:office:word" xmlns:w="http://schemas.openxmlformats.org/wordprocessingml/2006/main" xmlns:w14="http://schemas.microsoft.com/office/word/2010/wordml" xmlns:wpg="http://schemas.microsoft.com/office/word/2010/wordprocessingGroup" xmlns:wpi="http://schemas.microsoft.com/office/word/2010/wordprocessingInk" xmlns:wne="http://schemas.microsoft.com/office/word/2006/wordml" xmlns:wps="http://schemas.microsoft.com/office/word/2010/wordprocessingShape" mc:Ignorable="w14 wp14">
   <w:abstractNum w:abstractNumId="0">
-    <w:nsid w:val="241C0E48"/>
-    <w:multiLevelType w:val="hybridMultilevel"/>
-    <w:tmpl w:val="E3B09AE8"/>
-    <w:lvl w:ilvl="0" w:tplc="381CDB18">
-      <w:start w:val="1"/>
-      <w:numFmt w:val="bullet"/>
-      <w:lvlText w:val=""/>
-      <w:lvlJc w:val="right"/>
-      <w:pPr>
-        <w:ind w:left="720" w:hanging="360"/>
-      </w:pPr>
-      <w:rPr>
-        <w:rFonts w:ascii="Symbol" w:hAnsi="Symbol" w:hint="default"/>
-      </w:rPr>
-    </w:lvl>
-    <w:lvl w:ilvl="1" w:tplc="04160003" w:tentative="1">
-      <w:start w:val="1"/>
-      <w:numFmt w:val="bullet"/>
-      <w:lvlText w:val="o"/>
-      <w:lvlJc w:val="left"/>
-      <w:pPr>
-        <w:ind w:left="1440" w:hanging="360"/>
-      </w:pPr>
-      <w:rPr>
-        <w:rFonts w:ascii="Courier New" w:hAnsi="Courier New" w:cs="Courier New" w:hint="default"/>
-      </w:rPr>
-    </w:lvl>
-    <w:lvl w:ilvl="2" w:tplc="04160005" w:tentative="1">
-      <w:start w:val="1"/>
-      <w:numFmt w:val="bullet"/>
-      <w:lvlText w:val=""/>
-      <w:lvlJc w:val="left"/>
-      <w:pPr>
-        <w:ind w:left="2160" w:hanging="360"/>
-      </w:pPr>
-      <w:rPr>
-        <w:rFonts w:ascii="Wingdings" w:hAnsi="Wingdings" w:hint="default"/>
-      </w:rPr>
-    </w:lvl>
-    <w:lvl w:ilvl="3" w:tplc="04160001" w:tentative="1">
-      <w:start w:val="1"/>
-      <w:numFmt w:val="bullet"/>
-      <w:lvlText w:val=""/>
-      <w:lvlJc w:val="left"/>
-      <w:pPr>
-        <w:ind w:left="2880" w:hanging="360"/>
-      </w:pPr>
-      <w:rPr>
-        <w:rFonts w:ascii="Symbol" w:hAnsi="Symbol" w:hint="default"/>
-      </w:rPr>
-    </w:lvl>
-    <w:lvl w:ilvl="4" w:tplc="04160003" w:tentative="1">
-      <w:start w:val="1"/>
-      <w:numFmt w:val="bullet"/>
-      <w:lvlText w:val="o"/>
-      <w:lvlJc w:val="left"/>
-      <w:pPr>
-        <w:ind w:left="3600" w:hanging="360"/>
-      </w:pPr>
-      <w:rPr>
-        <w:rFonts w:ascii="Courier New" w:hAnsi="Courier New" w:cs="Courier New" w:hint="default"/>
-      </w:rPr>
-    </w:lvl>
-    <w:lvl w:ilvl="5" w:tplc="04160005">
-      <w:start w:val="1"/>
-      <w:numFmt w:val="bullet"/>
-      <w:lvlText w:val=""/>
-      <w:lvlJc w:val="left"/>
-      <w:pPr>
-        <w:ind w:left="4320" w:hanging="360"/>
-      </w:pPr>
-      <w:rPr>
-        <w:rFonts w:ascii="Wingdings" w:hAnsi="Wingdings" w:hint="default"/>
-      </w:rPr>
-    </w:lvl>
-    <w:lvl w:ilvl="6" w:tplc="04160001" w:tentative="1">
-      <w:start w:val="1"/>
-      <w:numFmt w:val="bullet"/>
-      <w:lvlText w:val=""/>
-      <w:lvlJc w:val="left"/>
-      <w:pPr>
-        <w:ind w:left="5040" w:hanging="360"/>
-      </w:pPr>
-      <w:rPr>
-        <w:rFonts w:ascii="Symbol" w:hAnsi="Symbol" w:hint="default"/>
-      </w:rPr>
-    </w:lvl>
-    <w:lvl w:ilvl="7" w:tplc="04160003" w:tentative="1">
-      <w:start w:val="1"/>
-      <w:numFmt w:val="bullet"/>
-      <w:lvlText w:val="o"/>
-      <w:lvlJc w:val="left"/>
-      <w:pPr>
-        <w:ind w:left="5760" w:hanging="360"/>
-      </w:pPr>
-      <w:rPr>
-        <w:rFonts w:ascii="Courier New" w:hAnsi="Courier New" w:cs="Courier New" w:hint="default"/>
-      </w:rPr>
-    </w:lvl>
-    <w:lvl w:ilvl="8" w:tplc="04160005" w:tentative="1">
-      <w:start w:val="1"/>
-      <w:numFmt w:val="bullet"/>
-      <w:lvlText w:val=""/>
-      <w:lvlJc w:val="left"/>
-      <w:pPr>
-        <w:ind w:left="6480" w:hanging="360"/>
-      </w:pPr>
-      <w:rPr>
-        <w:rFonts w:ascii="Wingdings" w:hAnsi="Wingdings" w:hint="default"/>
-      </w:rPr>
-    </w:lvl>
-  </w:abstractNum>
-  <w:abstractNum w:abstractNumId="1">
     <w:nsid w:val="29EB4F91"/>
     <w:multiLevelType w:val="hybridMultilevel"/>
     <w:tmpl w:val="4C086832"/>
@@ -2075,9 +2125,6 @@
     </w:lvl>
   </w:abstractNum>
   <w:num w:numId="1">
-    <w:abstractNumId w:val="1"/>
-  </w:num>
-  <w:num w:numId="2">
     <w:abstractNumId w:val="0"/>
   </w:num>
 </w:numbering>
@@ -2397,6 +2444,74 @@
       <w:contextualSpacing/>
     </w:pPr>
   </w:style>
+  <w:style w:type="character" w:styleId="Refdecomentrio">
+    <w:name w:val="annotation reference"/>
+    <w:basedOn w:val="Fontepargpadro"/>
+    <w:uiPriority w:val="99"/>
+    <w:semiHidden/>
+    <w:unhideWhenUsed/>
+    <w:rsid w:val="00C639AA"/>
+    <w:rPr>
+      <w:sz w:val="16"/>
+      <w:szCs w:val="16"/>
+    </w:rPr>
+  </w:style>
+  <w:style w:type="paragraph" w:styleId="Textodecomentrio">
+    <w:name w:val="annotation text"/>
+    <w:basedOn w:val="Normal"/>
+    <w:link w:val="TextodecomentrioChar"/>
+    <w:uiPriority w:val="99"/>
+    <w:semiHidden/>
+    <w:unhideWhenUsed/>
+    <w:rsid w:val="00C639AA"/>
+    <w:pPr>
+      <w:spacing w:line="240" w:lineRule="auto"/>
+    </w:pPr>
+    <w:rPr>
+      <w:sz w:val="20"/>
+      <w:szCs w:val="20"/>
+    </w:rPr>
+  </w:style>
+  <w:style w:type="character" w:customStyle="1" w:styleId="TextodecomentrioChar">
+    <w:name w:val="Texto de comentário Char"/>
+    <w:basedOn w:val="Fontepargpadro"/>
+    <w:link w:val="Textodecomentrio"/>
+    <w:uiPriority w:val="99"/>
+    <w:semiHidden/>
+    <w:rsid w:val="00C639AA"/>
+    <w:rPr>
+      <w:sz w:val="20"/>
+      <w:szCs w:val="20"/>
+    </w:rPr>
+  </w:style>
+  <w:style w:type="paragraph" w:styleId="Assuntodocomentrio">
+    <w:name w:val="annotation subject"/>
+    <w:basedOn w:val="Textodecomentrio"/>
+    <w:next w:val="Textodecomentrio"/>
+    <w:link w:val="AssuntodocomentrioChar"/>
+    <w:uiPriority w:val="99"/>
+    <w:semiHidden/>
+    <w:unhideWhenUsed/>
+    <w:rsid w:val="00C639AA"/>
+    <w:rPr>
+      <w:b/>
+      <w:bCs/>
+    </w:rPr>
+  </w:style>
+  <w:style w:type="character" w:customStyle="1" w:styleId="AssuntodocomentrioChar">
+    <w:name w:val="Assunto do comentário Char"/>
+    <w:basedOn w:val="TextodecomentrioChar"/>
+    <w:link w:val="Assuntodocomentrio"/>
+    <w:uiPriority w:val="99"/>
+    <w:semiHidden/>
+    <w:rsid w:val="00C639AA"/>
+    <w:rPr>
+      <w:b/>
+      <w:bCs/>
+      <w:sz w:val="20"/>
+      <w:szCs w:val="20"/>
+    </w:rPr>
+  </w:style>
 </w:styles>
 </file>
 
@@ -2405,10 +2520,10 @@
   <w:docDefaults>
     <w:rPrDefault>
       <w:rPr>
-        <w:rFonts w:asciiTheme="minorHAnsi" w:eastAsiaTheme="minorEastAsia" w:hAnsiTheme="minorHAnsi" w:cstheme="minorBidi"/>
+        <w:rFonts w:asciiTheme="minorHAnsi" w:eastAsiaTheme="minorHAnsi" w:hAnsiTheme="minorHAnsi" w:cstheme="minorBidi"/>
         <w:sz w:val="22"/>
         <w:szCs w:val="22"/>
-        <w:lang w:val="pt-BR" w:eastAsia="pt-BR" w:bidi="ar-SA"/>
+        <w:lang w:val="pt-BR" w:eastAsia="en-US" w:bidi="ar-SA"/>
       </w:rPr>
     </w:rPrDefault>
     <w:pPrDefault>
@@ -2443,7 +2558,7 @@
     <w:lsdException w:name="Subtitle" w:semiHidden="0" w:uiPriority="11" w:unhideWhenUsed="0" w:qFormat="1"/>
     <w:lsdException w:name="Strong" w:semiHidden="0" w:uiPriority="22" w:unhideWhenUsed="0" w:qFormat="1"/>
     <w:lsdException w:name="Emphasis" w:semiHidden="0" w:uiPriority="20" w:unhideWhenUsed="0" w:qFormat="1"/>
-    <w:lsdException w:name="Table Grid" w:semiHidden="0" w:uiPriority="59" w:unhideWhenUsed="0"/>
+    <w:lsdException w:name="Table Grid" w:semiHidden="0" w:uiPriority="0" w:unhideWhenUsed="0"/>
     <w:lsdException w:name="Placeholder Text" w:unhideWhenUsed="0"/>
     <w:lsdException w:name="No Spacing" w:semiHidden="0" w:uiPriority="1" w:unhideWhenUsed="0" w:qFormat="1"/>
     <w:lsdException w:name="Light Shading" w:semiHidden="0" w:uiPriority="60" w:unhideWhenUsed="0"/>
@@ -2559,6 +2674,7 @@
   <w:style w:type="paragraph" w:default="1" w:styleId="Normal">
     <w:name w:val="Normal"/>
     <w:qFormat/>
+    <w:rsid w:val="007F5A5B"/>
   </w:style>
   <w:style w:type="character" w:default="1" w:styleId="Fontepargpadro">
     <w:name w:val="Default Paragraph Font"/>
@@ -2586,6 +2702,200 @@
     <w:uiPriority w:val="99"/>
     <w:semiHidden/>
     <w:unhideWhenUsed/>
+  </w:style>
+  <w:style w:type="paragraph" w:styleId="Cabealho">
+    <w:name w:val="header"/>
+    <w:basedOn w:val="Normal"/>
+    <w:link w:val="CabealhoChar"/>
+    <w:uiPriority w:val="99"/>
+    <w:unhideWhenUsed/>
+    <w:rsid w:val="009E649F"/>
+    <w:pPr>
+      <w:tabs>
+        <w:tab w:val="center" w:pos="4252"/>
+        <w:tab w:val="right" w:pos="8504"/>
+      </w:tabs>
+      <w:spacing w:after="0" w:line="240" w:lineRule="auto"/>
+    </w:pPr>
+  </w:style>
+  <w:style w:type="character" w:customStyle="1" w:styleId="CabealhoChar">
+    <w:name w:val="Cabeçalho Char"/>
+    <w:basedOn w:val="Fontepargpadro"/>
+    <w:link w:val="Cabealho"/>
+    <w:uiPriority w:val="99"/>
+    <w:rsid w:val="009E649F"/>
+  </w:style>
+  <w:style w:type="paragraph" w:styleId="Rodap">
+    <w:name w:val="footer"/>
+    <w:basedOn w:val="Normal"/>
+    <w:link w:val="RodapChar"/>
+    <w:uiPriority w:val="99"/>
+    <w:unhideWhenUsed/>
+    <w:rsid w:val="009E649F"/>
+    <w:pPr>
+      <w:tabs>
+        <w:tab w:val="center" w:pos="4252"/>
+        <w:tab w:val="right" w:pos="8504"/>
+      </w:tabs>
+      <w:spacing w:after="0" w:line="240" w:lineRule="auto"/>
+    </w:pPr>
+  </w:style>
+  <w:style w:type="character" w:customStyle="1" w:styleId="RodapChar">
+    <w:name w:val="Rodapé Char"/>
+    <w:basedOn w:val="Fontepargpadro"/>
+    <w:link w:val="Rodap"/>
+    <w:uiPriority w:val="99"/>
+    <w:rsid w:val="009E649F"/>
+  </w:style>
+  <w:style w:type="paragraph" w:styleId="Textodebalo">
+    <w:name w:val="Balloon Text"/>
+    <w:basedOn w:val="Normal"/>
+    <w:link w:val="TextodebaloChar"/>
+    <w:uiPriority w:val="99"/>
+    <w:semiHidden/>
+    <w:unhideWhenUsed/>
+    <w:rsid w:val="009E649F"/>
+    <w:pPr>
+      <w:spacing w:after="0" w:line="240" w:lineRule="auto"/>
+    </w:pPr>
+    <w:rPr>
+      <w:rFonts w:ascii="Tahoma" w:hAnsi="Tahoma" w:cs="Tahoma"/>
+      <w:sz w:val="16"/>
+      <w:szCs w:val="16"/>
+    </w:rPr>
+  </w:style>
+  <w:style w:type="character" w:customStyle="1" w:styleId="TextodebaloChar">
+    <w:name w:val="Texto de balão Char"/>
+    <w:basedOn w:val="Fontepargpadro"/>
+    <w:link w:val="Textodebalo"/>
+    <w:uiPriority w:val="99"/>
+    <w:semiHidden/>
+    <w:rsid w:val="009E649F"/>
+    <w:rPr>
+      <w:rFonts w:ascii="Tahoma" w:hAnsi="Tahoma" w:cs="Tahoma"/>
+      <w:sz w:val="16"/>
+      <w:szCs w:val="16"/>
+    </w:rPr>
+  </w:style>
+  <w:style w:type="table" w:styleId="Tabelacomgrade">
+    <w:name w:val="Table Grid"/>
+    <w:basedOn w:val="Tabelanormal"/>
+    <w:rsid w:val="009E649F"/>
+    <w:pPr>
+      <w:spacing w:after="0" w:line="240" w:lineRule="auto"/>
+    </w:pPr>
+    <w:tblPr>
+      <w:tblInd w:w="0" w:type="dxa"/>
+      <w:tblBorders>
+        <w:top w:val="single" w:sz="4" w:space="0" w:color="auto"/>
+        <w:left w:val="single" w:sz="4" w:space="0" w:color="auto"/>
+        <w:bottom w:val="single" w:sz="4" w:space="0" w:color="auto"/>
+        <w:right w:val="single" w:sz="4" w:space="0" w:color="auto"/>
+        <w:insideH w:val="single" w:sz="4" w:space="0" w:color="auto"/>
+        <w:insideV w:val="single" w:sz="4" w:space="0" w:color="auto"/>
+      </w:tblBorders>
+      <w:tblCellMar>
+        <w:top w:w="0" w:type="dxa"/>
+        <w:left w:w="108" w:type="dxa"/>
+        <w:bottom w:w="0" w:type="dxa"/>
+        <w:right w:w="108" w:type="dxa"/>
+      </w:tblCellMar>
+    </w:tblPr>
+  </w:style>
+  <w:style w:type="paragraph" w:styleId="NormalWeb">
+    <w:name w:val="Normal (Web)"/>
+    <w:basedOn w:val="Normal"/>
+    <w:uiPriority w:val="99"/>
+    <w:unhideWhenUsed/>
+    <w:rsid w:val="007D7994"/>
+    <w:pPr>
+      <w:spacing w:before="100" w:beforeAutospacing="1" w:after="100" w:afterAutospacing="1" w:line="240" w:lineRule="auto"/>
+    </w:pPr>
+    <w:rPr>
+      <w:rFonts w:ascii="Times New Roman" w:eastAsia="Times New Roman" w:hAnsi="Times New Roman" w:cs="Times New Roman"/>
+      <w:sz w:val="24"/>
+      <w:szCs w:val="24"/>
+      <w:lang w:eastAsia="pt-BR"/>
+    </w:rPr>
+  </w:style>
+  <w:style w:type="paragraph" w:styleId="PargrafodaLista">
+    <w:name w:val="List Paragraph"/>
+    <w:basedOn w:val="Normal"/>
+    <w:uiPriority w:val="34"/>
+    <w:qFormat/>
+    <w:rsid w:val="00EF5F11"/>
+    <w:pPr>
+      <w:ind w:left="720"/>
+      <w:contextualSpacing/>
+    </w:pPr>
+  </w:style>
+  <w:style w:type="character" w:styleId="Refdecomentrio">
+    <w:name w:val="annotation reference"/>
+    <w:basedOn w:val="Fontepargpadro"/>
+    <w:uiPriority w:val="99"/>
+    <w:semiHidden/>
+    <w:unhideWhenUsed/>
+    <w:rsid w:val="00C639AA"/>
+    <w:rPr>
+      <w:sz w:val="16"/>
+      <w:szCs w:val="16"/>
+    </w:rPr>
+  </w:style>
+  <w:style w:type="paragraph" w:styleId="Textodecomentrio">
+    <w:name w:val="annotation text"/>
+    <w:basedOn w:val="Normal"/>
+    <w:link w:val="TextodecomentrioChar"/>
+    <w:uiPriority w:val="99"/>
+    <w:semiHidden/>
+    <w:unhideWhenUsed/>
+    <w:rsid w:val="00C639AA"/>
+    <w:pPr>
+      <w:spacing w:line="240" w:lineRule="auto"/>
+    </w:pPr>
+    <w:rPr>
+      <w:sz w:val="20"/>
+      <w:szCs w:val="20"/>
+    </w:rPr>
+  </w:style>
+  <w:style w:type="character" w:customStyle="1" w:styleId="TextodecomentrioChar">
+    <w:name w:val="Texto de comentário Char"/>
+    <w:basedOn w:val="Fontepargpadro"/>
+    <w:link w:val="Textodecomentrio"/>
+    <w:uiPriority w:val="99"/>
+    <w:semiHidden/>
+    <w:rsid w:val="00C639AA"/>
+    <w:rPr>
+      <w:sz w:val="20"/>
+      <w:szCs w:val="20"/>
+    </w:rPr>
+  </w:style>
+  <w:style w:type="paragraph" w:styleId="Assuntodocomentrio">
+    <w:name w:val="annotation subject"/>
+    <w:basedOn w:val="Textodecomentrio"/>
+    <w:next w:val="Textodecomentrio"/>
+    <w:link w:val="AssuntodocomentrioChar"/>
+    <w:uiPriority w:val="99"/>
+    <w:semiHidden/>
+    <w:unhideWhenUsed/>
+    <w:rsid w:val="00C639AA"/>
+    <w:rPr>
+      <w:b/>
+      <w:bCs/>
+    </w:rPr>
+  </w:style>
+  <w:style w:type="character" w:customStyle="1" w:styleId="AssuntodocomentrioChar">
+    <w:name w:val="Assunto do comentário Char"/>
+    <w:basedOn w:val="TextodecomentrioChar"/>
+    <w:link w:val="Assuntodocomentrio"/>
+    <w:uiPriority w:val="99"/>
+    <w:semiHidden/>
+    <w:rsid w:val="00C639AA"/>
+    <w:rPr>
+      <w:b/>
+      <w:bCs/>
+      <w:sz w:val="20"/>
+      <w:szCs w:val="20"/>
+    </w:rPr>
   </w:style>
 </w:styles>
 </file>
@@ -2871,4 +3181,16 @@
   <a:objectDefaults/>
   <a:extraClrSchemeLst/>
 </a:theme>
+</file>
+
+<file path=customXml/item1.xml><?xml version="1.0" encoding="utf-8"?>
+<b:Sources xmlns:b="http://schemas.openxmlformats.org/officeDocument/2006/bibliography" xmlns="http://schemas.openxmlformats.org/officeDocument/2006/bibliography" SelectedStyle="\APASixthEditionOfficeOnline.xsl" StyleName="APA" Version="6"/>
+</file>
+
+<file path=customXml/itemProps1.xml><?xml version="1.0" encoding="utf-8"?>
+<ds:datastoreItem xmlns:ds="http://schemas.openxmlformats.org/officeDocument/2006/customXml" ds:itemID="{6BD6124D-91F5-4EE6-9C25-E9B296CF29F3}">
+  <ds:schemaRefs>
+    <ds:schemaRef ds:uri="http://schemas.openxmlformats.org/officeDocument/2006/bibliography"/>
+  </ds:schemaRefs>
+</ds:datastoreItem>
 </file>
</xml_diff>